<commit_message>
Gera texto na tela e .doc a parte
Agora gera textos na tela e um .doc a parte, criando um botão apenas quando é gerado o texto
</commit_message>
<xml_diff>
--- a/questions.docx
+++ b/questions.docx
@@ -7,25 +7,7 @@
         <w:ind/>
       </w:pPr>
       <w:r>
-        <w:t>A metodologia agil é uma forma de planejamento e controle de projetos de software que se baseia na execução iterativa e incremental de iterações curtas, denominadas sprints. Sobre essa metodologia, julgue os itens a seguir.</w:t>
-      </w:r>
-      <w:r>
-        <w:br/>
-      </w:r>
-      <w:r>
-        <w:br/>
-      </w:r>
-      <w:r>
-        <w:t>I. Na metodologia agil, é comum a utilização de histórias de usuário para especificar funcionalidades a serem desenvolvidas.</w:t>
-      </w:r>
-      <w:r>
-        <w:br/>
-      </w:r>
-      <w:r>
-        <w:br/>
-      </w:r>
-      <w:r>
-        <w:t>II. Na metodologia agil, é comum a utilização de testes unit</w:t>
+        <w:t>Uma circunferência de raio R é inscrita em um triângulo equilátero de lado L. Calcule a medida do ângulo formado pelos lados do triângulo correspondentes às cordas da circunferência.</w:t>
       </w:r>
     </w:p>
     <w:p>
@@ -33,16 +15,7 @@
         <w:ind/>
       </w:pPr>
       <w:r>
-        <w:t>- Quais são os principais problemas enfrentados na engenharia de software?</w:t>
-      </w:r>
-      <w:r>
-        <w:br/>
-      </w:r>
-      <w:r>
-        <w:br/>
-      </w:r>
-      <w:r>
-        <w:t>- Quais são os principais problemas enfrentados na engenharia de requisitos?</w:t>
+        <w:t>Uma pirâmide é construída com base quadrada e altura de 10m. Qual é a área total da pirâmide?</w:t>
       </w:r>
     </w:p>
     <w:p/>

</xml_diff>